<commit_message>
Stars become a symbol of hope
</commit_message>
<xml_diff>
--- a/Hurricane Harvey.docx
+++ b/Hurricane Harvey.docx
@@ -137,6 +137,11 @@
     <w:p>
       <w:r>
         <w:t>HEEEEELLLLPPPPP</w:t>
+      </w:r>
+    </w:p>
+    <w:p>
+      <w:r>
+        <w:t>When you look to the staaaars</w:t>
       </w:r>
       <w:bookmarkStart w:id="0" w:name="_GoBack"/>
       <w:bookmarkEnd w:id="0"/>

</xml_diff>

<commit_message>
The truth comes out
</commit_message>
<xml_diff>
--- a/Hurricane Harvey.docx
+++ b/Hurricane Harvey.docx
@@ -141,7 +141,18 @@
     </w:p>
     <w:p>
       <w:r>
-        <w:t>When you look to the staaaars</w:t>
+        <w:t xml:space="preserve">When you look to the </w:t>
+      </w:r>
+      <w:proofErr w:type="spellStart"/>
+      <w:r>
+        <w:t>staaaars</w:t>
+      </w:r>
+      <w:proofErr w:type="spellEnd"/>
+    </w:p>
+    <w:p>
+      <w:r>
+        <w:lastRenderedPageBreak/>
+        <w:t>As much as we love these big attitude Texans, they had it coming</w:t>
       </w:r>
       <w:bookmarkStart w:id="0" w:name="_GoBack"/>
       <w:bookmarkEnd w:id="0"/>

</xml_diff>

<commit_message>
Love is the answer
</commit_message>
<xml_diff>
--- a/Hurricane Harvey.docx
+++ b/Hurricane Harvey.docx
@@ -153,6 +153,19 @@
       <w:r>
         <w:lastRenderedPageBreak/>
         <w:t>As much as we love these big attitude Texans, they had it coming</w:t>
+      </w:r>
+    </w:p>
+    <w:p>
+      <w:r>
+        <w:t xml:space="preserve">I </w:t>
+      </w:r>
+      <w:proofErr w:type="spellStart"/>
+      <w:r>
+        <w:t>wanna</w:t>
+      </w:r>
+      <w:proofErr w:type="spellEnd"/>
+      <w:r>
+        <w:t xml:space="preserve"> know what love is</w:t>
       </w:r>
       <w:bookmarkStart w:id="0" w:name="_GoBack"/>
       <w:bookmarkEnd w:id="0"/>

</xml_diff>

<commit_message>
Unless you show me
</commit_message>
<xml_diff>
--- a/Hurricane Harvey.docx
+++ b/Hurricane Harvey.docx
@@ -166,6 +166,11 @@
       <w:proofErr w:type="spellEnd"/>
       <w:r>
         <w:t xml:space="preserve"> know what love is</w:t>
+      </w:r>
+    </w:p>
+    <w:p>
+      <w:r>
+        <w:t>I want you to show me</w:t>
       </w:r>
       <w:bookmarkStart w:id="0" w:name="_GoBack"/>
       <w:bookmarkEnd w:id="0"/>

</xml_diff>

<commit_message>
I got this shit down
</commit_message>
<xml_diff>
--- a/Hurricane Harvey.docx
+++ b/Hurricane Harvey.docx
@@ -171,6 +171,11 @@
     <w:p>
       <w:r>
         <w:t>I want you to show me</w:t>
+      </w:r>
+    </w:p>
+    <w:p>
+      <w:r>
+        <w:t>Damn it I need to remember to change it to the master</w:t>
       </w:r>
       <w:bookmarkStart w:id="0" w:name="_GoBack"/>
       <w:bookmarkEnd w:id="0"/>

</xml_diff>

<commit_message>
Dramatic elongation of words
</commit_message>
<xml_diff>
--- a/Hurricane Harvey.docx
+++ b/Hurricane Harvey.docx
@@ -165,20 +165,37 @@
       </w:r>
       <w:proofErr w:type="spellEnd"/>
       <w:r>
-        <w:t xml:space="preserve"> know what love is</w:t>
-      </w:r>
-    </w:p>
-    <w:p>
-      <w:r>
-        <w:t>I want you to show me</w:t>
-      </w:r>
-    </w:p>
-    <w:p>
-      <w:r>
-        <w:t>Damn it I need to remember to change it to the master</w:t>
+        <w:t xml:space="preserve"> know what love i</w:t>
+      </w:r>
+      <w:r>
+        <w:t>iiiiiiii</w:t>
       </w:r>
       <w:bookmarkStart w:id="0" w:name="_GoBack"/>
       <w:bookmarkEnd w:id="0"/>
+      <w:r>
+        <w:t>s</w:t>
+      </w:r>
+    </w:p>
+    <w:p>
+      <w:r>
+        <w:t xml:space="preserve">I want you to show </w:t>
+      </w:r>
+      <w:proofErr w:type="spellStart"/>
+      <w:r>
+        <w:t>me</w:t>
+      </w:r>
+      <w:r>
+        <w:t>eeeeeee</w:t>
+      </w:r>
+      <w:proofErr w:type="spellEnd"/>
+    </w:p>
+    <w:p>
+      <w:r>
+        <w:t>Damn it I need to remember to change it to the master</w:t>
+      </w:r>
+      <w:r>
+        <w:t xml:space="preserve"> </w:t>
+      </w:r>
     </w:p>
     <w:sectPr>
       <w:pgSz w:w="12240" w:h="15840"/>

</xml_diff>

<commit_message>
Why are you so cruel
</commit_message>
<xml_diff>
--- a/Hurricane Harvey.docx
+++ b/Hurricane Harvey.docx
@@ -165,37 +165,47 @@
       </w:r>
       <w:proofErr w:type="spellEnd"/>
       <w:r>
-        <w:t xml:space="preserve"> know what love i</w:t>
+        <w:t xml:space="preserve"> know what love </w:t>
+      </w:r>
+      <w:proofErr w:type="spellStart"/>
+      <w:r>
+        <w:t>i</w:t>
       </w:r>
       <w:r>
         <w:t>iiiiiiii</w:t>
+      </w:r>
+      <w:r>
+        <w:t>s</w:t>
+      </w:r>
+      <w:proofErr w:type="spellEnd"/>
+    </w:p>
+    <w:p>
+      <w:r>
+        <w:t xml:space="preserve">I want you to show </w:t>
+      </w:r>
+      <w:proofErr w:type="spellStart"/>
+      <w:r>
+        <w:t>me</w:t>
+      </w:r>
+      <w:r>
+        <w:t>eeeeeee</w:t>
+      </w:r>
+      <w:proofErr w:type="spellEnd"/>
+    </w:p>
+    <w:p>
+      <w:r>
+        <w:t>Damn it I need to remember to change it to the master</w:t>
+      </w:r>
+      <w:r>
+        <w:t xml:space="preserve"> </w:t>
+      </w:r>
+    </w:p>
+    <w:p>
+      <w:r>
+        <w:t>OH good lord this is taking so long</w:t>
       </w:r>
       <w:bookmarkStart w:id="0" w:name="_GoBack"/>
       <w:bookmarkEnd w:id="0"/>
-      <w:r>
-        <w:t>s</w:t>
-      </w:r>
-    </w:p>
-    <w:p>
-      <w:r>
-        <w:t xml:space="preserve">I want you to show </w:t>
-      </w:r>
-      <w:proofErr w:type="spellStart"/>
-      <w:r>
-        <w:t>me</w:t>
-      </w:r>
-      <w:r>
-        <w:t>eeeeeee</w:t>
-      </w:r>
-      <w:proofErr w:type="spellEnd"/>
-    </w:p>
-    <w:p>
-      <w:r>
-        <w:t>Damn it I need to remember to change it to the master</w:t>
-      </w:r>
-      <w:r>
-        <w:t xml:space="preserve"> </w:t>
-      </w:r>
     </w:p>
     <w:sectPr>
       <w:pgSz w:w="12240" w:h="15840"/>

</xml_diff>